<commit_message>
vegyes_5 18 pontos feladat és leírás
</commit_message>
<xml_diff>
--- a/python/vegyes_5/leiras/leiras.docx
+++ b/python/vegyes_5/leiras/leiras.docx
@@ -12,23 +12,7 @@
         <w:t>Készítsen egy programot, amely kiszámolja a burkolási költségét egy szobának. Kérje be a szoba szélességét, és a szoba hosszúságát méterben. Ezután kérje az egy m2 –i burkolási árat. Számolja ki a szoba terül</w:t>
       </w:r>
       <w:r>
-        <w:t>etét (</w:t>
-      </w:r>
-      <w:proofErr w:type="spellStart"/>
-      <w:r>
-        <w:t>szelesseg</w:t>
-      </w:r>
-      <w:proofErr w:type="spellEnd"/>
-      <w:r>
-        <w:t>*</w:t>
-      </w:r>
-      <w:proofErr w:type="spellStart"/>
-      <w:r>
-        <w:t>hosszuság</w:t>
-      </w:r>
-      <w:proofErr w:type="spellEnd"/>
-      <w:r>
-        <w:t>). S</w:t>
+        <w:t>etét (szelesseg*hosszuság). S</w:t>
       </w:r>
       <w:r>
         <w:t>zámolja ki a burkolási költséget</w:t>
@@ -95,42 +79,8 @@
     </w:p>
     <w:p>
       <w:r>
-        <w:t xml:space="preserve">Készítsen egy </w:t>
-      </w:r>
-      <w:proofErr w:type="spellStart"/>
-      <w:r>
-        <w:t>allatBekeres</w:t>
-      </w:r>
-      <w:proofErr w:type="spellEnd"/>
-      <w:r>
-        <w:t xml:space="preserve"> nevű </w:t>
-      </w:r>
-      <w:proofErr w:type="gramStart"/>
-      <w:r>
-        <w:t>metódust</w:t>
-      </w:r>
-      <w:proofErr w:type="gramEnd"/>
-      <w:r>
-        <w:t xml:space="preserve"> amely addig kér be állat neveket még beírás nélkül entert nem üt a felhasználó. A bekért </w:t>
-      </w:r>
-      <w:proofErr w:type="gramStart"/>
-      <w:r>
-        <w:t>állat neveket</w:t>
-      </w:r>
-      <w:proofErr w:type="gramEnd"/>
-      <w:r>
-        <w:t xml:space="preserve"> tárolja el egy listában és térjen vissza vele a metódus! Ügyeljen a megfelelő változó nevek használatára! Hozzon létre még egy metódust </w:t>
-      </w:r>
-      <w:proofErr w:type="spellStart"/>
-      <w:r>
-        <w:t>kezdoBetuSzamolas</w:t>
-      </w:r>
-      <w:proofErr w:type="spellEnd"/>
-      <w:r>
-        <w:t xml:space="preserve"> néven, ami az előző metódusban visszatérő listát dolgozza fel. Számolja meg a lista elemeinek számát, majd az „a” betűvel kezdődő állatneveket, a „b” betűvel kezdődő állatneveket és minden más kezdőbetűvel kezdődőeket, majd írja ki az alábbi formátumban a képernyőre:</w:t>
-      </w:r>
-      <w:bookmarkStart w:id="0" w:name="_GoBack"/>
-      <w:bookmarkEnd w:id="0"/>
+        <w:t>Készítsen egy allatBekeres nevű metódust amely addig kér be állat neveket még beírás nélkül entert nem üt a felhasználó. A bekért állat neveket tárolja el egy listában és térjen vissza vele a metódus! Ügyeljen a megfelelő változó nevek használatára! Hozzon létre még egy metódust kezdoBetuSzamolas néven, ami az előző metódusban visszatérő listát dolgozza fel. Számolja meg a lista elemeinek számát, majd az „a” betűvel kezdődő állatneveket, a „b” betűvel kezdődő állatneveket és minden más kezdőbetűvel kezdődőeket, majd írja ki az alábbi formátumban a képernyőre:</w:t>
+      </w:r>
     </w:p>
     <w:p>
       <w:r>
@@ -163,6 +113,104 @@
                     <a:xfrm>
                       <a:off x="0" y="0"/>
                       <a:ext cx="3028950" cy="2371725"/>
+                    </a:xfrm>
+                    <a:prstGeom prst="rect">
+                      <a:avLst/>
+                    </a:prstGeom>
+                  </pic:spPr>
+                </pic:pic>
+              </a:graphicData>
+            </a:graphic>
+          </wp:inline>
+        </w:drawing>
+      </w:r>
+    </w:p>
+    <w:p>
+      <w:r>
+        <w:t>18 Pontos:</w:t>
+      </w:r>
+    </w:p>
+    <w:p>
+      <w:r>
+        <w:t xml:space="preserve">A feladatban rendeléseket kell feldolgoznia, minden rendelésnek kedvezményes árt kell adnia. </w:t>
+      </w:r>
+      <w:r>
+        <w:t>A rendelesek.txt fájl minden sorában egy rendelés található. Az adatok pontosvesszővel vannak elválasztva. Egy sor mintaadat jelentése a következő:</w:t>
+      </w:r>
+    </w:p>
+    <w:p>
+      <w:pPr>
+        <w:jc w:val="center"/>
+      </w:pPr>
+      <w:r>
+        <w:t>2022.01.01;3950;5</w:t>
+      </w:r>
+    </w:p>
+    <w:p>
+      <w:r>
+        <w:t>Ahol a 2022.01.01 a rendelés dátuma, a 3950 a megrendelés értéke forintban, az 5 pedig a rendelt tételek száma.</w:t>
+      </w:r>
+      <w:r>
+        <w:t xml:space="preserve"> Olvassa be a fájlt a sorokat egy objektumként tárolja le úgy, hogy minden objektum egy lista eleme legyen.</w:t>
+      </w:r>
+      <w:r>
+        <w:br/>
+        <w:t>Hozzon létre egy Rendeles nevű osztályt. Az osztály konstruktor metódusában paraméterei sorrendben: dátum, összeg, tételszám.</w:t>
+      </w:r>
+      <w:r>
+        <w:br/>
+      </w:r>
+      <w:r>
+        <w:lastRenderedPageBreak/>
+        <w:t xml:space="preserve">A bemenő paramétereket állítsa be osztályváltozónak azonos néven. Hozzon létre egy kedvezmenyGeneralas nevű osztálymetódust, amely véletlenszerűen kiválaszt egy százalékos kedvezményt a következőekből: 5,10,12,15. Ezt a kedvezményt a metódus tárolja is le egy osztály változóba. </w:t>
+      </w:r>
+      <w:r>
+        <w:t>Készítsen még egy metódust kedvezmenySzamolas néven, amely kiszámolja a kedvezmény mértékét forintban, és a kedvezményes árat a korábban véletlenszerűen kiválasztott kedvezmény alapján, mind a két értéket tárolja le osztály változóban.</w:t>
+      </w:r>
+      <w:r>
+        <w:br/>
+        <w:t>Az osztály definiálása után olvassa be a fájl tartalmát. Hozzon létre egy listát és minden egyes lista elem egy példánya (objektuma) legyen az osztálynak. A bemenő paraméterek természetesen a fájlból beolvasott adatok legyenek. A tárolás során használja fel a két metódust is.</w:t>
+      </w:r>
+      <w:r>
+        <w:br/>
+      </w:r>
+      <w:r>
+        <w:t>A lista feltöltése után, írja ki a lista elmeit egy fájlba a következő minta alapján:</w:t>
+      </w:r>
+      <w:bookmarkStart w:id="0" w:name="_GoBack"/>
+      <w:bookmarkEnd w:id="0"/>
+    </w:p>
+    <w:p>
+      <w:r>
+        <w:rPr>
+          <w:noProof/>
+          <w:lang w:eastAsia="hu-HU"/>
+        </w:rPr>
+        <w:drawing>
+          <wp:inline distT="0" distB="0" distL="0" distR="0" wp14:anchorId="301ADF5E" wp14:editId="443E97A1">
+            <wp:extent cx="3933825" cy="3267075"/>
+            <wp:effectExtent l="0" t="0" r="9525" b="9525"/>
+            <wp:docPr id="3" name="Kép 3"/>
+            <wp:cNvGraphicFramePr>
+              <a:graphicFrameLocks xmlns:a="http://schemas.openxmlformats.org/drawingml/2006/main" noChangeAspect="1"/>
+            </wp:cNvGraphicFramePr>
+            <a:graphic xmlns:a="http://schemas.openxmlformats.org/drawingml/2006/main">
+              <a:graphicData uri="http://schemas.openxmlformats.org/drawingml/2006/picture">
+                <pic:pic xmlns:pic="http://schemas.openxmlformats.org/drawingml/2006/picture">
+                  <pic:nvPicPr>
+                    <pic:cNvPr id="1" name=""/>
+                    <pic:cNvPicPr/>
+                  </pic:nvPicPr>
+                  <pic:blipFill>
+                    <a:blip r:embed="rId6"/>
+                    <a:stretch>
+                      <a:fillRect/>
+                    </a:stretch>
+                  </pic:blipFill>
+                  <pic:spPr>
+                    <a:xfrm>
+                      <a:off x="0" y="0"/>
+                      <a:ext cx="3933825" cy="3267075"/>
                     </a:xfrm>
                     <a:prstGeom prst="rect">
                       <a:avLst/>

</xml_diff>